<commit_message>
Capitoli 2 - 3 ppt
</commit_message>
<xml_diff>
--- a/Documentazione/EasyPass_Documentazione.docx
+++ b/Documentazione/EasyPass_Documentazione.docx
@@ -4855,21 +4855,7 @@
         <w:rPr>
           <w:szCs w:val="24"/>
         </w:rPr>
-        <w:t xml:space="preserve">La soluzione ottima è un individuo che ha </w:t>
-      </w:r>
-      <w:proofErr w:type="gramStart"/>
-      <w:r>
-        <w:rPr>
-          <w:szCs w:val="24"/>
-        </w:rPr>
-        <w:t>2</w:t>
-      </w:r>
-      <w:proofErr w:type="gramEnd"/>
-      <w:r>
-        <w:rPr>
-          <w:szCs w:val="24"/>
-        </w:rPr>
-        <w:t xml:space="preserve"> qualità: </w:t>
+        <w:t xml:space="preserve">La soluzione ottima è un individuo che ha 2 qualità: </w:t>
       </w:r>
     </w:p>
     <w:p>
@@ -6232,21 +6218,7 @@
         <w:rPr>
           <w:szCs w:val="24"/>
         </w:rPr>
-        <w:t xml:space="preserve"> è divisa in </w:t>
-      </w:r>
-      <w:proofErr w:type="gramStart"/>
-      <w:r>
-        <w:rPr>
-          <w:szCs w:val="24"/>
-        </w:rPr>
-        <w:t>9</w:t>
-      </w:r>
-      <w:proofErr w:type="gramEnd"/>
-      <w:r>
-        <w:rPr>
-          <w:szCs w:val="24"/>
-        </w:rPr>
-        <w:t xml:space="preserve"> settori. Un settore è una matrice </w:t>
+        <w:t xml:space="preserve"> è divisa in 9 settori. Un settore è una matrice </w:t>
       </w:r>
       <w:r>
         <w:rPr>
@@ -8160,14 +8132,12 @@
         </w:rPr>
         <w:t xml:space="preserve"> </w:t>
       </w:r>
-      <w:proofErr w:type="gramStart"/>
       <w:r>
         <w:rPr>
           <w:szCs w:val="24"/>
         </w:rPr>
         <w:t>1000</w:t>
       </w:r>
-      <w:proofErr w:type="gramEnd"/>
       <w:r>
         <w:rPr>
           <w:szCs w:val="24"/>
@@ -8236,11 +8206,9 @@
       <w:r>
         <w:t xml:space="preserve">: </w:t>
       </w:r>
-      <w:proofErr w:type="spellStart"/>
-      <w:r>
-        <w:t>inanzitutto</w:t>
-      </w:r>
-      <w:proofErr w:type="spellEnd"/>
+      <w:r>
+        <w:t>innanzitutto</w:t>
+      </w:r>
       <w:r>
         <w:t xml:space="preserve"> vengono impostati gli obiettivi</w:t>
       </w:r>
@@ -8391,15 +8359,7 @@
       </w:r>
       <w:proofErr w:type="spellEnd"/>
       <w:r>
-        <w:t xml:space="preserve"> pool di </w:t>
-      </w:r>
-      <w:proofErr w:type="gramStart"/>
-      <w:r>
-        <w:t>100</w:t>
-      </w:r>
-      <w:proofErr w:type="gramEnd"/>
-      <w:r>
-        <w:t xml:space="preserve"> individui, in cui una parte si è direttamente </w:t>
+        <w:t xml:space="preserve"> pool di 100 individui, in cui una parte si è direttamente </w:t>
       </w:r>
       <w:r>
         <w:rPr>
@@ -8465,7 +8425,13 @@
       </w:r>
       <w:proofErr w:type="spellEnd"/>
       <w:r>
-        <w:t xml:space="preserve"> pool, un numero casuale di individui viene combinato a coppie per aumentare la diversità genetica tramite 1-Point Crossover.</w:t>
+        <w:t xml:space="preserve"> pool, un numero casuale di individui viene combinato a coppie per aumentare la diversità genetica tramite </w:t>
+      </w:r>
+      <w:r>
+        <w:t>Single-</w:t>
+      </w:r>
+      <w:r>
+        <w:t>Point Crossover.</w:t>
       </w:r>
     </w:p>
     <w:p>

</xml_diff>